<commit_message>
Fin tablas dinamicas y visualizaciones
</commit_message>
<xml_diff>
--- a/Ejercicio.docx
+++ b/Ejercicio.docx
@@ -324,6 +324,7 @@
       </w:pPr>
       <w:r>
         <w:rPr>
+          <w:noProof/>
           <w:lang w:val="es-ES"/>
         </w:rPr>
         <w:lastRenderedPageBreak/>
@@ -415,6 +416,12 @@
         <w:rPr>
           <w:lang w:val="es-ES"/>
         </w:rPr>
+        <w:t xml:space="preserve">HECHO - </w:t>
+      </w:r>
+      <w:r>
+        <w:rPr>
+          <w:lang w:val="es-ES"/>
+        </w:rPr>
         <w:t>Tabla 1: Análisis de Ingresos por Tipo de Servicio</w:t>
       </w:r>
     </w:p>
@@ -432,6 +439,12 @@
         <w:rPr>
           <w:lang w:val="es-ES"/>
         </w:rPr>
+        <w:t xml:space="preserve">HECHO - </w:t>
+      </w:r>
+      <w:r>
+        <w:rPr>
+          <w:lang w:val="es-ES"/>
+        </w:rPr>
         <w:t>Tabla 2: Análisis de número de transacciones por Método de Pago</w:t>
       </w:r>
     </w:p>
@@ -449,6 +462,12 @@
         <w:rPr>
           <w:lang w:val="es-ES"/>
         </w:rPr>
+        <w:t xml:space="preserve">HECHO - </w:t>
+      </w:r>
+      <w:r>
+        <w:rPr>
+          <w:lang w:val="es-ES"/>
+        </w:rPr>
         <w:t>Tabla 3: Desglose de Ingresos tipo de Servicio y día de la Semana</w:t>
       </w:r>
     </w:p>
@@ -466,6 +485,12 @@
         <w:rPr>
           <w:lang w:val="es-ES"/>
         </w:rPr>
+        <w:t xml:space="preserve">HECHO - </w:t>
+      </w:r>
+      <w:r>
+        <w:rPr>
+          <w:lang w:val="es-ES"/>
+        </w:rPr>
         <w:t>Tabla 4: Desglose de Ingresos por País de Origen</w:t>
       </w:r>
     </w:p>
@@ -476,6 +501,9 @@
           <w:numId w:val="3"/>
         </w:numPr>
       </w:pPr>
+      <w:r>
+        <w:t xml:space="preserve">HECHO - </w:t>
+      </w:r>
       <w:proofErr w:type="spellStart"/>
       <w:r>
         <w:t>Tabla</w:t>
@@ -542,6 +570,64 @@
           <w:lang w:val="es-ES"/>
         </w:rPr>
         <w:t>Ejercicio 7: Desglose de Órdenes Atendidas por meseros.</w:t>
+      </w:r>
+    </w:p>
+    <w:p>
+      <w:pPr>
+        <w:rPr>
+          <w:lang w:val="es-ES"/>
+        </w:rPr>
+      </w:pPr>
+    </w:p>
+    <w:p>
+      <w:pPr>
+        <w:rPr>
+          <w:lang w:val="es-ES"/>
+        </w:rPr>
+      </w:pPr>
+    </w:p>
+    <w:p>
+      <w:pPr>
+        <w:rPr>
+          <w:b/>
+          <w:bCs/>
+          <w:lang w:val="es-ES"/>
+        </w:rPr>
+      </w:pPr>
+      <w:r>
+        <w:rPr>
+          <w:b/>
+          <w:bCs/>
+          <w:lang w:val="es-ES"/>
+        </w:rPr>
+        <w:t>Resumen de Resultados</w:t>
+      </w:r>
+    </w:p>
+    <w:p>
+      <w:pPr>
+        <w:rPr>
+          <w:lang w:val="es-ES"/>
+        </w:rPr>
+      </w:pPr>
+      <w:r>
+        <w:rPr>
+          <w:lang w:val="es-ES"/>
+        </w:rPr>
+        <w:t xml:space="preserve">Crea una nueva hoja en la que tendrás que resumir todos y cada uno de los gráficos generados hasta el momento en un dashboard. Además, tendrás que calcular Número Total de Órdenes, Nº Medio Comensales, </w:t>
+      </w:r>
+      <w:proofErr w:type="gramStart"/>
+      <w:r>
+        <w:rPr>
+          <w:lang w:val="es-ES"/>
+        </w:rPr>
+        <w:t>Ticket</w:t>
+      </w:r>
+      <w:proofErr w:type="gramEnd"/>
+      <w:r>
+        <w:rPr>
+          <w:lang w:val="es-ES"/>
+        </w:rPr>
+        <w:t xml:space="preserve"> Medio, Facturación Total, Coste Total y Margen.</w:t>
       </w:r>
     </w:p>
     <w:p>

</xml_diff>